<commit_message>
still working on report
</commit_message>
<xml_diff>
--- a/documentation/Report_draft.docx
+++ b/documentation/Report_draft.docx
@@ -1122,10 +1122,7 @@
         <w:t>.</w:t>
       </w:r>
       <w:r>
-        <w:t xml:space="preserve"> </w:t>
-      </w:r>
-      <w:r>
-        <w:t>The website provides an easy way for customers to browse and purchase a variety of fresh fruits online.</w:t>
+        <w:t xml:space="preserve"> The website provides an easy way for customers to browse and purchase a variety of fresh fruits online.</w:t>
       </w:r>
       <w:r>
         <w:t xml:space="preserve"> </w:t>
@@ -1293,7 +1290,13 @@
         <w:t xml:space="preserve"> of the website</w:t>
       </w:r>
       <w:r>
-        <w:t xml:space="preserve"> and is compose od three part in addition of the header on the top and the footer at the </w:t>
+        <w:t xml:space="preserve"> and is compose od three </w:t>
+      </w:r>
+      <w:r>
+        <w:t>parts</w:t>
+      </w:r>
+      <w:r>
+        <w:t xml:space="preserve"> in addition of the header on the top and the footer at the </w:t>
       </w:r>
       <w:r>
         <w:t xml:space="preserve">bottom. The first part is </w:t>
@@ -1329,7 +1332,22 @@
         <w:t xml:space="preserve"> with the image, name </w:t>
       </w:r>
       <w:r>
-        <w:t>price per kilo and finally a button “Add to cart:.</w:t>
+        <w:t xml:space="preserve">price per kilo and finally a button </w:t>
+      </w:r>
+      <w:r>
+        <w:t>“</w:t>
+      </w:r>
+      <w:r>
+        <w:t xml:space="preserve">Add to </w:t>
+      </w:r>
+      <w:r>
+        <w:t>cart</w:t>
+      </w:r>
+      <w:r>
+        <w:t>”</w:t>
+      </w:r>
+      <w:r>
+        <w:t>.</w:t>
       </w:r>
     </w:p>
     <w:p>
@@ -1345,6 +1363,88 @@
         <w:t xml:space="preserve"> </w:t>
       </w:r>
     </w:p>
+    <w:p>
+      <w:r>
+        <w:t xml:space="preserve">The welcoming page contain important features for </w:t>
+      </w:r>
+      <w:r>
+        <w:t>the website</w:t>
+      </w:r>
+      <w:r>
+        <w:t xml:space="preserve"> such as the different button “Add to cart” </w:t>
+      </w:r>
+      <w:r>
+        <w:t>which</w:t>
+      </w:r>
+      <w:r>
+        <w:t xml:space="preserve"> add the product </w:t>
+      </w:r>
+      <w:r>
+        <w:t xml:space="preserve">to the </w:t>
+      </w:r>
+      <w:r>
+        <w:t>user’s</w:t>
+      </w:r>
+      <w:r>
+        <w:t xml:space="preserve"> basket</w:t>
+      </w:r>
+      <w:r>
+        <w:t>, all the data will be stored in session storage</w:t>
+      </w:r>
+      <w:r>
+        <w:t xml:space="preserve"> to be use </w:t>
+      </w:r>
+      <w:r>
+        <w:t>in basket page for the checkout of the order.</w:t>
+      </w:r>
+      <w:r>
+        <w:t xml:space="preserve"> Also for the  catalogue</w:t>
+      </w:r>
+      <w:r>
+        <w:t xml:space="preserve"> part,</w:t>
+      </w:r>
+      <w:r>
+        <w:t xml:space="preserve"> all the product will be d</w:t>
+      </w:r>
+      <w:r>
+        <w:t>ynamically display</w:t>
+      </w:r>
+      <w:r>
+        <w:t xml:space="preserve"> from the product </w:t>
+      </w:r>
+      <w:r>
+        <w:t>present in</w:t>
+      </w:r>
+      <w:r>
+        <w:t xml:space="preserve"> </w:t>
+      </w:r>
+      <w:r>
+        <w:t>the</w:t>
+      </w:r>
+      <w:r>
+        <w:t xml:space="preserve"> database</w:t>
+      </w:r>
+      <w:r>
+        <w:t xml:space="preserve">. The user will be able to </w:t>
+      </w:r>
+      <w:r>
+        <w:t>search</w:t>
+      </w:r>
+      <w:r>
+        <w:t xml:space="preserve"> with a search and sort product  on the top of the catalogue section and the list of products will be display base on it.</w:t>
+      </w:r>
+    </w:p>
+    <w:p>
+      <w:r>
+        <w:t>For the recommendation section, the picture display will be based on the user’s orders historic to recommend dynamically and display the best possible set of fruit for this client.</w:t>
+      </w:r>
+    </w:p>
+    <w:p>
+      <w:r>
+        <w:t>Finally for the welcoming section there is the “SHOP NOW” button who will bring the user down the catalogue section.</w:t>
+      </w:r>
+    </w:p>
+    <w:p/>
     <w:p/>
     <w:p>
       <w:pPr>
@@ -1352,6 +1452,207 @@
       </w:pPr>
       <w:bookmarkStart w:id="6" w:name="_Toc125051408"/>
       <w:bookmarkEnd w:id="6"/>
+      <w:r>
+        <w:t>Cart page</w:t>
+      </w:r>
+    </w:p>
+    <w:p>
+      <w:pPr>
+        <w:pStyle w:val="Heading3"/>
+      </w:pPr>
+      <w:r>
+        <w:t>Design</w:t>
+      </w:r>
+    </w:p>
+    <w:p>
+      <w:r>
+        <w:t xml:space="preserve">The cart page or basket page </w:t>
+      </w:r>
+      <w:r>
+        <w:t xml:space="preserve">will serve the client to see his current basket and proceed to the checkout </w:t>
+      </w:r>
+      <w:r>
+        <w:t xml:space="preserve">to buy some product. The page is </w:t>
+      </w:r>
+      <w:r>
+        <w:t>composed</w:t>
+      </w:r>
+      <w:r>
+        <w:t xml:space="preserve"> of the same header</w:t>
+      </w:r>
+      <w:r>
+        <w:t xml:space="preserve"> </w:t>
+      </w:r>
+      <w:r>
+        <w:t>and decoration section</w:t>
+      </w:r>
+      <w:r>
+        <w:t xml:space="preserve"> </w:t>
+      </w:r>
+      <w:r>
+        <w:t>with the “SHOP NOW” button</w:t>
+      </w:r>
+      <w:r>
+        <w:t xml:space="preserve"> </w:t>
+      </w:r>
+      <w:r>
+        <w:t>like</w:t>
+      </w:r>
+      <w:r>
+        <w:t xml:space="preserve"> the welcoming page</w:t>
+      </w:r>
+      <w:r>
+        <w:t>.</w:t>
+      </w:r>
+    </w:p>
+    <w:p>
+      <w:r>
+        <w:t>the page continue with the basket se</w:t>
+      </w:r>
+      <w:r>
+        <w:t xml:space="preserve">ction listing on the three quarter left </w:t>
+      </w:r>
+      <w:r>
+        <w:t xml:space="preserve">of the screen the list of product added to client’s basket </w:t>
+      </w:r>
+      <w:r>
+        <w:t xml:space="preserve"> with the number of item add, the product image, the price and a delete button</w:t>
+      </w:r>
+      <w:r>
+        <w:t xml:space="preserve"> per item. On the space left on the right</w:t>
+      </w:r>
+      <w:r>
+        <w:t xml:space="preserve"> there is a summary </w:t>
+      </w:r>
+      <w:r>
+        <w:t xml:space="preserve">in a receipt format </w:t>
+      </w:r>
+      <w:r>
+        <w:t xml:space="preserve">showing the number of item buy, the shipping price, the total price </w:t>
+      </w:r>
+      <w:r>
+        <w:t xml:space="preserve">and the taxes </w:t>
+      </w:r>
+      <w:r>
+        <w:t>apply</w:t>
+      </w:r>
+      <w:r>
+        <w:t xml:space="preserve">. Below </w:t>
+      </w:r>
+      <w:r>
+        <w:t>the receipt information is a checkout button to validate the order</w:t>
+      </w:r>
+      <w:r>
+        <w:t>.</w:t>
+      </w:r>
+      <w:r>
+        <w:t xml:space="preserve"> Under these two basket and summary </w:t>
+      </w:r>
+      <w:r>
+        <w:t>there is a “CONTINUE SHOPPING” button.</w:t>
+      </w:r>
+    </w:p>
+    <w:p/>
+    <w:p>
+      <w:pPr>
+        <w:pStyle w:val="Heading3"/>
+      </w:pPr>
+      <w:r>
+        <w:t xml:space="preserve">Functionalities </w:t>
+      </w:r>
+    </w:p>
+    <w:p/>
+    <w:p>
+      <w:r>
+        <w:t>On this page, the basket section has a high importance</w:t>
+      </w:r>
+      <w:r>
+        <w:t xml:space="preserve"> on the well execution of the order</w:t>
+      </w:r>
+      <w:r>
+        <w:t xml:space="preserve">’s client process and user experience. The list </w:t>
+      </w:r>
+      <w:r>
+        <w:t>fruit in the basket will be display dynami</w:t>
+      </w:r>
+      <w:r>
+        <w:t xml:space="preserve">cally with all </w:t>
+      </w:r>
+      <w:r>
+        <w:t>the different fruits information</w:t>
+      </w:r>
+      <w:r>
+        <w:t xml:space="preserve"> and an input </w:t>
+      </w:r>
+      <w:r>
+        <w:t>which</w:t>
+      </w:r>
+      <w:r>
+        <w:t xml:space="preserve"> the user can modify to </w:t>
+      </w:r>
+      <w:r>
+        <w:t xml:space="preserve">change the </w:t>
+      </w:r>
+      <w:r>
+        <w:t>quantity of fruit buy. Modifying the</w:t>
+      </w:r>
+      <w:r>
+        <w:t xml:space="preserve"> quantity will automatically readjust </w:t>
+      </w:r>
+      <w:r>
+        <w:t xml:space="preserve">the information displayed </w:t>
+      </w:r>
+      <w:r>
+        <w:t>relate</w:t>
+      </w:r>
+      <w:r>
+        <w:t xml:space="preserve"> to th</w:t>
+      </w:r>
+      <w:r>
+        <w:t>e</w:t>
+      </w:r>
+      <w:r>
+        <w:t xml:space="preserve"> </w:t>
+      </w:r>
+      <w:r>
+        <w:t>quantity</w:t>
+      </w:r>
+      <w:r>
+        <w:t xml:space="preserve"> such </w:t>
+      </w:r>
+      <w:r>
+        <w:t>as</w:t>
+      </w:r>
+      <w:r>
+        <w:t xml:space="preserve"> the total price</w:t>
+      </w:r>
+      <w:r>
+        <w:t>.</w:t>
+      </w:r>
+    </w:p>
+    <w:p/>
+    <w:p>
+      <w:pPr>
+        <w:pStyle w:val="Heading2"/>
+      </w:pPr>
+      <w:r>
+        <w:t>A</w:t>
+      </w:r>
+      <w:r>
+        <w:t>ccou</w:t>
+      </w:r>
+      <w:r>
+        <w:t>nt page</w:t>
+      </w:r>
+    </w:p>
+    <w:p/>
+    <w:p>
+      <w:pPr>
+        <w:pStyle w:val="Heading3"/>
+      </w:pPr>
+      <w:r>
+        <w:t>Design</w:t>
+      </w:r>
     </w:p>
     <w:p/>
     <w:p/>

</xml_diff>